<commit_message>
added line in sabin doc file
</commit_message>
<xml_diff>
--- a/sabin.docx
+++ b/sabin.docx
@@ -12,7 +12,19 @@
         <w:rPr>
           <w:lang w:val="en-AU"/>
         </w:rPr>
-        <w:t>hello</w:t>
+        <w:t>H</w:t>
+      </w:r>
+      <w:r>
+        <w:rPr>
+          <w:lang w:val="en-AU"/>
+        </w:rPr>
+        <w:t>ello</w:t>
+      </w:r>
+      <w:r>
+        <w:rPr>
+          <w:lang w:val="en-AU"/>
+        </w:rPr>
+        <w:t xml:space="preserve"> this is first line</w:t>
       </w:r>
       <w:bookmarkStart w:id="0" w:name="_GoBack"/>
       <w:bookmarkEnd w:id="0"/>

</xml_diff>